<commit_message>
edit index.html: main classes, header. edit style.css
</commit_message>
<xml_diff>
--- a/Bezraznici/Описание товаров.docx
+++ b/Bezraznici/Описание товаров.docx
@@ -338,6 +338,34 @@
     </w:p>
     <w:p>
       <w:pPr>
+        <w:numPr>
+          <w:ilvl w:val="0"/>
+          <w:numId w:val="1"/>
+        </w:numPr>
+        <w:shd w:val="clear" w:color="auto" w:fill="FDFAF9"/>
+        <w:spacing w:before="158" w:after="0" w:line="240" w:lineRule="auto"/>
+        <w:ind w:left="0"/>
+        <w:rPr>
+          <w:rFonts w:ascii="Arial" w:eastAsia="Times New Roman" w:hAnsi="Arial" w:cs="Arial"/>
+          <w:color w:val="393A4A"/>
+          <w:sz w:val="21"/>
+          <w:szCs w:val="21"/>
+          <w:lang w:eastAsia="ru-RU"/>
+        </w:rPr>
+      </w:pPr>
+      <w:r>
+        <w:rPr>
+          <w:rFonts w:ascii="Arial" w:eastAsia="Times New Roman" w:hAnsi="Arial" w:cs="Arial"/>
+          <w:color w:val="393A4A"/>
+          <w:sz w:val="21"/>
+          <w:szCs w:val="21"/>
+          <w:lang w:eastAsia="ru-RU"/>
+        </w:rPr>
+        <w:t>Люксовые и нишевые марки парфюмерии</w:t>
+      </w:r>
+    </w:p>
+    <w:p>
+      <w:pPr>
         <w:shd w:val="clear" w:color="auto" w:fill="FDFAF9"/>
         <w:spacing w:before="600" w:after="300" w:line="585" w:lineRule="atLeast"/>
         <w:outlineLvl w:val="1"/>
@@ -350,6 +378,8 @@
           <w:lang w:eastAsia="ru-RU"/>
         </w:rPr>
       </w:pPr>
+      <w:bookmarkStart w:id="0" w:name="_GoBack"/>
+      <w:bookmarkEnd w:id="0"/>
       <w:r>
         <w:rPr>
           <w:rFonts w:ascii="Arial" w:eastAsia="Times New Roman" w:hAnsi="Arial" w:cs="Arial"/>
@@ -543,8 +573,6 @@
         </w:rPr>
         <w:t>Умеренные цены</w:t>
       </w:r>
-      <w:bookmarkStart w:id="0" w:name="_GoBack"/>
-      <w:bookmarkEnd w:id="0"/>
     </w:p>
     <w:p>
       <w:pPr>

</xml_diff>